<commit_message>
Piccola modifica durante meeting
</commit_message>
<xml_diff>
--- a/preventivo/BW1.docx
+++ b/preventivo/BW1.docx
@@ -108,21 +108,7 @@
         <w:rPr>
           <w:lang w:val="en-GB"/>
         </w:rPr>
-        <w:t xml:space="preserve">Deve </w:t>
-      </w:r>
-      <w:proofErr w:type="spellStart"/>
-      <w:r>
-        <w:rPr>
-          <w:lang w:val="en-GB"/>
-        </w:rPr>
-        <w:t>rispondere</w:t>
-      </w:r>
-      <w:proofErr w:type="spellEnd"/>
-      <w:r>
-        <w:rPr>
-          <w:lang w:val="en-GB"/>
-        </w:rPr>
-        <w:t xml:space="preserve"> a:</w:t>
+        <w:t>Deve rispondere a:</w:t>
       </w:r>
     </w:p>
     <w:p>
@@ -146,42 +132,12 @@
           <w:lang w:val="en-GB"/>
         </w:rPr>
       </w:pPr>
-      <w:proofErr w:type="spellStart"/>
-      <w:r>
-        <w:rPr>
-          <w:lang w:val="en-GB"/>
-        </w:rPr>
-        <w:t>Perché</w:t>
-      </w:r>
-      <w:proofErr w:type="spellEnd"/>
-      <w:r>
-        <w:rPr>
-          <w:lang w:val="en-GB"/>
-        </w:rPr>
-        <w:t xml:space="preserve"> serve </w:t>
-      </w:r>
-      <w:proofErr w:type="spellStart"/>
-      <w:r>
-        <w:rPr>
-          <w:lang w:val="en-GB"/>
-        </w:rPr>
-        <w:t>questo</w:t>
-      </w:r>
-      <w:proofErr w:type="spellEnd"/>
-      <w:r>
-        <w:rPr>
-          <w:lang w:val="en-GB"/>
-        </w:rPr>
-        <w:t xml:space="preserve"> </w:t>
-      </w:r>
-      <w:proofErr w:type="spellStart"/>
-      <w:r>
-        <w:rPr>
-          <w:lang w:val="en-GB"/>
-        </w:rPr>
-        <w:t>progetto</w:t>
-      </w:r>
-      <w:proofErr w:type="spellEnd"/>
+      <w:r>
+        <w:rPr>
+          <w:lang w:val="en-GB"/>
+        </w:rPr>
+        <w:t>Perché serve questo progetto</w:t>
+      </w:r>
     </w:p>
     <w:p>
       <w:pPr>
@@ -197,56 +153,20 @@
         <w:rPr>
           <w:lang w:val="en-GB"/>
         </w:rPr>
-        <w:t xml:space="preserve">Cosa </w:t>
-      </w:r>
-      <w:proofErr w:type="spellStart"/>
-      <w:r>
-        <w:rPr>
-          <w:lang w:val="en-GB"/>
-        </w:rPr>
-        <w:t>copre</w:t>
-      </w:r>
-      <w:proofErr w:type="spellEnd"/>
-      <w:r>
-        <w:rPr>
-          <w:lang w:val="en-GB"/>
-        </w:rPr>
-        <w:t xml:space="preserve"> il </w:t>
-      </w:r>
-      <w:proofErr w:type="spellStart"/>
-      <w:r>
-        <w:rPr>
-          <w:lang w:val="en-GB"/>
-        </w:rPr>
-        <w:t>documento</w:t>
-      </w:r>
-      <w:proofErr w:type="spellEnd"/>
-    </w:p>
-    <w:p>
-      <w:pPr>
-        <w:rPr>
-          <w:lang w:val="en-GB"/>
-        </w:rPr>
-      </w:pPr>
-      <w:r>
-        <w:rPr>
-          <w:lang w:val="en-GB"/>
-        </w:rPr>
-        <w:t xml:space="preserve">Concetto </w:t>
-      </w:r>
-      <w:proofErr w:type="spellStart"/>
-      <w:r>
-        <w:rPr>
-          <w:lang w:val="en-GB"/>
-        </w:rPr>
-        <w:t>chiave</w:t>
-      </w:r>
-      <w:proofErr w:type="spellEnd"/>
-      <w:r>
-        <w:rPr>
-          <w:lang w:val="en-GB"/>
-        </w:rPr>
-        <w:t>:</w:t>
+        <w:t>Cosa copre il documento</w:t>
+      </w:r>
+    </w:p>
+    <w:p>
+      <w:pPr>
+        <w:rPr>
+          <w:lang w:val="en-GB"/>
+        </w:rPr>
+      </w:pPr>
+      <w:r>
+        <w:rPr>
+          <w:lang w:val="en-GB"/>
+        </w:rPr>
+        <w:t>Concetto chiave:</w:t>
       </w:r>
     </w:p>
     <w:p>
@@ -264,35 +184,7 @@
         <w:rPr>
           <w:lang w:val="en-GB"/>
         </w:rPr>
-        <w:t xml:space="preserve">Niente </w:t>
-      </w:r>
-      <w:proofErr w:type="spellStart"/>
-      <w:r>
-        <w:rPr>
-          <w:lang w:val="en-GB"/>
-        </w:rPr>
-        <w:t>dettagli</w:t>
-      </w:r>
-      <w:proofErr w:type="spellEnd"/>
-      <w:r>
-        <w:rPr>
-          <w:lang w:val="en-GB"/>
-        </w:rPr>
-        <w:t xml:space="preserve"> </w:t>
-      </w:r>
-      <w:proofErr w:type="spellStart"/>
-      <w:r>
-        <w:rPr>
-          <w:lang w:val="en-GB"/>
-        </w:rPr>
-        <w:t>tecnici</w:t>
-      </w:r>
-      <w:proofErr w:type="spellEnd"/>
-      <w:r>
-        <w:rPr>
-          <w:lang w:val="en-GB"/>
-        </w:rPr>
-        <w:t xml:space="preserve"> qui.</w:t>
+        <w:t>Niente dettagli tecnici qui.</w:t>
       </w:r>
     </w:p>
     <w:p>
@@ -390,21 +282,7 @@
         <w:rPr>
           <w:lang w:val="en-GB"/>
         </w:rPr>
-        <w:t xml:space="preserve">Qui </w:t>
-      </w:r>
-      <w:proofErr w:type="spellStart"/>
-      <w:r>
-        <w:rPr>
-          <w:lang w:val="en-GB"/>
-        </w:rPr>
-        <w:t>elencare</w:t>
-      </w:r>
-      <w:proofErr w:type="spellEnd"/>
-      <w:r>
-        <w:rPr>
-          <w:lang w:val="en-GB"/>
-        </w:rPr>
-        <w:t>:</w:t>
+        <w:t>Qui elencare:</w:t>
       </w:r>
     </w:p>
     <w:p>
@@ -417,28 +295,12 @@
           <w:lang w:val="en-GB"/>
         </w:rPr>
       </w:pPr>
-      <w:proofErr w:type="spellStart"/>
-      <w:r>
-        <w:rPr>
-          <w:lang w:val="en-GB"/>
-        </w:rPr>
-        <w:t>edificio</w:t>
-      </w:r>
-      <w:proofErr w:type="spellEnd"/>
-      <w:r>
-        <w:rPr>
-          <w:lang w:val="en-GB"/>
-        </w:rPr>
-        <w:t xml:space="preserve"> di 6 </w:t>
-      </w:r>
-      <w:proofErr w:type="spellStart"/>
-      <w:r>
-        <w:rPr>
-          <w:lang w:val="en-GB"/>
-        </w:rPr>
-        <w:t>piani</w:t>
-      </w:r>
-      <w:proofErr w:type="spellEnd"/>
+      <w:r>
+        <w:rPr>
+          <w:lang w:val="en-GB"/>
+        </w:rPr>
+        <w:t>edificio di 6 piani</w:t>
+      </w:r>
     </w:p>
     <w:p>
       <w:pPr>
@@ -467,19 +329,11 @@
           <w:lang w:val="en-GB"/>
         </w:rPr>
       </w:pPr>
-      <w:proofErr w:type="spellStart"/>
-      <w:r>
-        <w:rPr>
-          <w:lang w:val="en-GB"/>
-        </w:rPr>
-        <w:t>necessità</w:t>
-      </w:r>
-      <w:proofErr w:type="spellEnd"/>
-      <w:r>
-        <w:rPr>
-          <w:lang w:val="en-GB"/>
-        </w:rPr>
-        <w:t xml:space="preserve"> di:</w:t>
+      <w:r>
+        <w:rPr>
+          <w:lang w:val="en-GB"/>
+        </w:rPr>
+        <w:t>necessità di:</w:t>
       </w:r>
     </w:p>
     <w:p>
@@ -496,16 +350,8 @@
         <w:rPr>
           <w:lang w:val="en-GB"/>
         </w:rPr>
-        <w:t xml:space="preserve">firewall </w:t>
-      </w:r>
-      <w:proofErr w:type="spellStart"/>
-      <w:r>
-        <w:rPr>
-          <w:lang w:val="en-GB"/>
-        </w:rPr>
-        <w:t>perimetrale</w:t>
-      </w:r>
-      <w:proofErr w:type="spellEnd"/>
+        <w:t>firewall perimetrale</w:t>
+      </w:r>
     </w:p>
     <w:p>
       <w:pPr>
@@ -742,35 +588,7 @@
         <w:rPr>
           <w:lang w:val="en-GB"/>
         </w:rPr>
-        <w:t xml:space="preserve">Qui </w:t>
-      </w:r>
-      <w:proofErr w:type="spellStart"/>
-      <w:r>
-        <w:rPr>
-          <w:lang w:val="en-GB"/>
-        </w:rPr>
-        <w:t>dimostrare</w:t>
-      </w:r>
-      <w:proofErr w:type="spellEnd"/>
-      <w:r>
-        <w:rPr>
-          <w:lang w:val="en-GB"/>
-        </w:rPr>
-        <w:t xml:space="preserve"> </w:t>
-      </w:r>
-      <w:proofErr w:type="spellStart"/>
-      <w:r>
-        <w:rPr>
-          <w:lang w:val="en-GB"/>
-        </w:rPr>
-        <w:t>che</w:t>
-      </w:r>
-      <w:proofErr w:type="spellEnd"/>
-      <w:r>
-        <w:rPr>
-          <w:lang w:val="en-GB"/>
-        </w:rPr>
-        <w:t>:</w:t>
+        <w:t>Qui dimostrare che:</w:t>
       </w:r>
     </w:p>
     <w:p>
@@ -783,47 +601,11 @@
           <w:lang w:val="en-GB"/>
         </w:rPr>
       </w:pPr>
-      <w:proofErr w:type="spellStart"/>
-      <w:r>
-        <w:rPr>
-          <w:lang w:val="en-GB"/>
-        </w:rPr>
-        <w:t>sai</w:t>
-      </w:r>
-      <w:proofErr w:type="spellEnd"/>
-      <w:r>
-        <w:rPr>
-          <w:lang w:val="en-GB"/>
-        </w:rPr>
-        <w:t xml:space="preserve"> </w:t>
-      </w:r>
-      <w:proofErr w:type="spellStart"/>
-      <w:r>
-        <w:rPr>
-          <w:lang w:val="en-GB"/>
-        </w:rPr>
-        <w:t>progettare</w:t>
-      </w:r>
-      <w:proofErr w:type="spellEnd"/>
-      <w:r>
-        <w:rPr>
-          <w:lang w:val="en-GB"/>
-        </w:rPr>
-        <w:t xml:space="preserve"> </w:t>
-      </w:r>
-      <w:proofErr w:type="spellStart"/>
-      <w:r>
-        <w:rPr>
-          <w:lang w:val="en-GB"/>
-        </w:rPr>
-        <w:t>una</w:t>
-      </w:r>
-      <w:proofErr w:type="spellEnd"/>
-      <w:r>
-        <w:rPr>
-          <w:lang w:val="en-GB"/>
-        </w:rPr>
-        <w:t xml:space="preserve"> rete</w:t>
+      <w:r>
+        <w:rPr>
+          <w:lang w:val="en-GB"/>
+        </w:rPr>
+        <w:t>sai progettare una rete</w:t>
       </w:r>
     </w:p>
     <w:p>
@@ -836,68 +618,24 @@
           <w:lang w:val="en-GB"/>
         </w:rPr>
       </w:pPr>
-      <w:proofErr w:type="spellStart"/>
-      <w:r>
-        <w:rPr>
-          <w:lang w:val="en-GB"/>
-        </w:rPr>
-        <w:t>hai</w:t>
-      </w:r>
-      <w:proofErr w:type="spellEnd"/>
-      <w:r>
-        <w:rPr>
-          <w:lang w:val="en-GB"/>
-        </w:rPr>
-        <w:t xml:space="preserve"> </w:t>
-      </w:r>
-      <w:proofErr w:type="spellStart"/>
-      <w:r>
-        <w:rPr>
-          <w:lang w:val="en-GB"/>
-        </w:rPr>
-        <w:t>capito</w:t>
-      </w:r>
-      <w:proofErr w:type="spellEnd"/>
-      <w:r>
-        <w:rPr>
-          <w:lang w:val="en-GB"/>
-        </w:rPr>
-        <w:t xml:space="preserve"> firewall, DMZ, </w:t>
-      </w:r>
-      <w:proofErr w:type="spellStart"/>
-      <w:r>
-        <w:rPr>
-          <w:lang w:val="en-GB"/>
-        </w:rPr>
-        <w:t>segmentazione</w:t>
-      </w:r>
-      <w:proofErr w:type="spellEnd"/>
-    </w:p>
-    <w:p>
-      <w:pPr>
-        <w:rPr>
-          <w:lang w:val="en-GB"/>
-        </w:rPr>
-      </w:pPr>
-      <w:r>
-        <w:rPr>
-          <w:lang w:val="en-GB"/>
-        </w:rPr>
-        <w:t xml:space="preserve">Deve </w:t>
-      </w:r>
-      <w:proofErr w:type="spellStart"/>
-      <w:r>
-        <w:rPr>
-          <w:lang w:val="en-GB"/>
-        </w:rPr>
-        <w:t>contenere</w:t>
-      </w:r>
-      <w:proofErr w:type="spellEnd"/>
-      <w:r>
-        <w:rPr>
-          <w:lang w:val="en-GB"/>
-        </w:rPr>
-        <w:t>:</w:t>
+      <w:r>
+        <w:rPr>
+          <w:lang w:val="en-GB"/>
+        </w:rPr>
+        <w:t>hai capito firewall, DMZ, segmentazione</w:t>
+      </w:r>
+    </w:p>
+    <w:p>
+      <w:pPr>
+        <w:rPr>
+          <w:lang w:val="en-GB"/>
+        </w:rPr>
+      </w:pPr>
+      <w:r>
+        <w:rPr>
+          <w:lang w:val="en-GB"/>
+        </w:rPr>
+        <w:t>Deve contenere:</w:t>
       </w:r>
     </w:p>
     <w:p>
@@ -921,19 +659,11 @@
           <w:lang w:val="en-GB"/>
         </w:rPr>
       </w:pPr>
-      <w:proofErr w:type="spellStart"/>
-      <w:r>
-        <w:rPr>
-          <w:lang w:val="en-GB"/>
-        </w:rPr>
-        <w:t>presenza</w:t>
-      </w:r>
-      <w:proofErr w:type="spellEnd"/>
-      <w:r>
-        <w:rPr>
-          <w:lang w:val="en-GB"/>
-        </w:rPr>
-        <w:t xml:space="preserve"> di:</w:t>
+      <w:r>
+        <w:rPr>
+          <w:lang w:val="en-GB"/>
+        </w:rPr>
+        <w:t>presenza di:</w:t>
       </w:r>
     </w:p>
     <w:p>
@@ -967,16 +697,8 @@
         <w:rPr>
           <w:lang w:val="en-GB"/>
         </w:rPr>
-        <w:t xml:space="preserve">firewall </w:t>
-      </w:r>
-      <w:proofErr w:type="spellStart"/>
-      <w:r>
-        <w:rPr>
-          <w:lang w:val="en-GB"/>
-        </w:rPr>
-        <w:t>perimetrale</w:t>
-      </w:r>
-      <w:proofErr w:type="spellEnd"/>
+        <w:t>firewall perimetrale</w:t>
+      </w:r>
     </w:p>
     <w:p>
       <w:pPr>
@@ -1009,16 +731,8 @@
         <w:rPr>
           <w:lang w:val="en-GB"/>
         </w:rPr>
-        <w:t xml:space="preserve">IDS/IPS </w:t>
-      </w:r>
-      <w:proofErr w:type="spellStart"/>
-      <w:r>
-        <w:rPr>
-          <w:lang w:val="en-GB"/>
-        </w:rPr>
-        <w:t>interni</w:t>
-      </w:r>
-      <w:proofErr w:type="spellEnd"/>
+        <w:t>IDS/IPS interni</w:t>
+      </w:r>
     </w:p>
     <w:p>
       <w:pPr>
@@ -1030,19 +744,11 @@
           <w:lang w:val="en-GB"/>
         </w:rPr>
       </w:pPr>
-      <w:proofErr w:type="spellStart"/>
-      <w:r>
-        <w:rPr>
-          <w:lang w:val="en-GB"/>
-        </w:rPr>
-        <w:t>accenno</w:t>
-      </w:r>
-      <w:proofErr w:type="spellEnd"/>
-      <w:r>
-        <w:rPr>
-          <w:lang w:val="en-GB"/>
-        </w:rPr>
-        <w:t xml:space="preserve"> a:</w:t>
+      <w:r>
+        <w:rPr>
+          <w:lang w:val="en-GB"/>
+        </w:rPr>
+        <w:t>accenno a:</w:t>
       </w:r>
     </w:p>
     <w:p>
@@ -1055,14 +761,12 @@
           <w:lang w:val="en-GB"/>
         </w:rPr>
       </w:pPr>
-      <w:proofErr w:type="spellStart"/>
       <w:r>
         <w:rPr>
           <w:lang w:val="en-GB"/>
         </w:rPr>
         <w:t>segmentazione</w:t>
       </w:r>
-      <w:proofErr w:type="spellEnd"/>
     </w:p>
     <w:p>
       <w:pPr>
@@ -1074,42 +778,12 @@
           <w:lang w:val="en-GB"/>
         </w:rPr>
       </w:pPr>
-      <w:proofErr w:type="spellStart"/>
-      <w:r>
-        <w:rPr>
-          <w:lang w:val="en-GB"/>
-        </w:rPr>
-        <w:t>sicurezza</w:t>
-      </w:r>
-      <w:proofErr w:type="spellEnd"/>
-      <w:r>
-        <w:rPr>
-          <w:lang w:val="en-GB"/>
-        </w:rPr>
-        <w:t xml:space="preserve"> a </w:t>
-      </w:r>
-      <w:proofErr w:type="spellStart"/>
-      <w:r>
-        <w:rPr>
-          <w:lang w:val="en-GB"/>
-        </w:rPr>
-        <w:t>più</w:t>
-      </w:r>
-      <w:proofErr w:type="spellEnd"/>
-      <w:r>
-        <w:rPr>
-          <w:lang w:val="en-GB"/>
-        </w:rPr>
-        <w:t xml:space="preserve"> </w:t>
-      </w:r>
-      <w:proofErr w:type="spellStart"/>
-      <w:r>
-        <w:rPr>
-          <w:lang w:val="en-GB"/>
-        </w:rPr>
-        <w:t>livelli</w:t>
-      </w:r>
-      <w:proofErr w:type="spellEnd"/>
+      <w:r>
+        <w:rPr>
+          <w:lang w:val="en-GB"/>
+        </w:rPr>
+        <w:t>sicurezza a più livelli</w:t>
+      </w:r>
     </w:p>
     <w:p>
       <w:pPr>
@@ -1122,49 +796,7 @@
           <w:lang w:val="en-GB"/>
         </w:rPr>
         <w:lastRenderedPageBreak/>
-        <w:t xml:space="preserve">Niente </w:t>
-      </w:r>
-      <w:proofErr w:type="spellStart"/>
-      <w:r>
-        <w:rPr>
-          <w:lang w:val="en-GB"/>
-        </w:rPr>
-        <w:t>modelli</w:t>
-      </w:r>
-      <w:proofErr w:type="spellEnd"/>
-      <w:r>
-        <w:rPr>
-          <w:lang w:val="en-GB"/>
-        </w:rPr>
-        <w:t xml:space="preserve"> </w:t>
-      </w:r>
-      <w:proofErr w:type="spellStart"/>
-      <w:r>
-        <w:rPr>
-          <w:lang w:val="en-GB"/>
-        </w:rPr>
-        <w:t>commerciali</w:t>
-      </w:r>
-      <w:proofErr w:type="spellEnd"/>
-      <w:r>
-        <w:rPr>
-          <w:lang w:val="en-GB"/>
-        </w:rPr>
-        <w:t xml:space="preserve"> </w:t>
-      </w:r>
-      <w:proofErr w:type="spellStart"/>
-      <w:r>
-        <w:rPr>
-          <w:lang w:val="en-GB"/>
-        </w:rPr>
-        <w:t>ancora</w:t>
-      </w:r>
-      <w:proofErr w:type="spellEnd"/>
-      <w:r>
-        <w:rPr>
-          <w:lang w:val="en-GB"/>
-        </w:rPr>
-        <w:t>.</w:t>
+        <w:t>Niente modelli commerciali ancora.</w:t>
       </w:r>
     </w:p>
     <w:p>
@@ -1316,28 +948,12 @@
           <w:lang w:val="en-GB"/>
         </w:rPr>
       </w:pPr>
-      <w:proofErr w:type="spellStart"/>
-      <w:r>
-        <w:rPr>
-          <w:lang w:val="en-GB"/>
-        </w:rPr>
-        <w:t>tipo</w:t>
-      </w:r>
-      <w:proofErr w:type="spellEnd"/>
-      <w:r>
-        <w:rPr>
-          <w:lang w:val="en-GB"/>
-        </w:rPr>
-        <w:t xml:space="preserve"> </w:t>
-      </w:r>
-      <w:proofErr w:type="spellStart"/>
-      <w:r>
-        <w:rPr>
-          <w:lang w:val="en-GB"/>
-        </w:rPr>
-        <w:t>dispositivo</w:t>
-      </w:r>
-      <w:proofErr w:type="spellEnd"/>
+      <w:r>
+        <w:rPr>
+          <w:lang w:val="en-GB"/>
+        </w:rPr>
+        <w:t>tipo dispositivo</w:t>
+      </w:r>
     </w:p>
     <w:p>
       <w:pPr>
@@ -1349,14 +965,12 @@
           <w:lang w:val="en-GB"/>
         </w:rPr>
       </w:pPr>
-      <w:proofErr w:type="spellStart"/>
       <w:r>
         <w:rPr>
           <w:lang w:val="en-GB"/>
         </w:rPr>
         <w:t>funzione</w:t>
       </w:r>
-      <w:proofErr w:type="spellEnd"/>
     </w:p>
     <w:p>
       <w:pPr>
@@ -1368,48 +982,24 @@
           <w:lang w:val="en-GB"/>
         </w:rPr>
       </w:pPr>
-      <w:proofErr w:type="spellStart"/>
       <w:r>
         <w:rPr>
           <w:lang w:val="en-GB"/>
         </w:rPr>
         <w:t>quantità</w:t>
       </w:r>
-      <w:proofErr w:type="spellEnd"/>
-    </w:p>
-    <w:p>
-      <w:pPr>
-        <w:rPr>
-          <w:lang w:val="en-GB"/>
-        </w:rPr>
-      </w:pPr>
-      <w:proofErr w:type="spellStart"/>
-      <w:r>
-        <w:rPr>
-          <w:lang w:val="en-GB"/>
-        </w:rPr>
-        <w:t>Esempio</w:t>
-      </w:r>
-      <w:proofErr w:type="spellEnd"/>
-      <w:r>
-        <w:rPr>
-          <w:lang w:val="en-GB"/>
-        </w:rPr>
-        <w:t xml:space="preserve"> </w:t>
-      </w:r>
-      <w:proofErr w:type="spellStart"/>
-      <w:r>
-        <w:rPr>
-          <w:lang w:val="en-GB"/>
-        </w:rPr>
-        <w:t>concettuale</w:t>
-      </w:r>
-      <w:proofErr w:type="spellEnd"/>
-      <w:r>
-        <w:rPr>
-          <w:lang w:val="en-GB"/>
-        </w:rPr>
-        <w:t>:</w:t>
+    </w:p>
+    <w:p>
+      <w:pPr>
+        <w:rPr>
+          <w:lang w:val="en-GB"/>
+        </w:rPr>
+      </w:pPr>
+      <w:r>
+        <w:rPr>
+          <w:lang w:val="en-GB"/>
+        </w:rPr>
+        <w:t>Esempio concettuale:</w:t>
       </w:r>
     </w:p>
     <w:p>
@@ -1443,21 +1033,7 @@
         <w:rPr>
           <w:lang w:val="en-GB"/>
         </w:rPr>
-        <w:t xml:space="preserve">Firewall </w:t>
-      </w:r>
-      <w:proofErr w:type="spellStart"/>
-      <w:r>
-        <w:rPr>
-          <w:lang w:val="en-GB"/>
-        </w:rPr>
-        <w:t>perimetrale</w:t>
-      </w:r>
-      <w:proofErr w:type="spellEnd"/>
-      <w:r>
-        <w:rPr>
-          <w:lang w:val="en-GB"/>
-        </w:rPr>
-        <w:t xml:space="preserve"> → 1</w:t>
+        <w:t>Firewall perimetrale → 1</w:t>
       </w:r>
     </w:p>
     <w:p>
@@ -1696,19 +1272,11 @@
           <w:lang w:val="en-GB"/>
         </w:rPr>
       </w:pPr>
-      <w:proofErr w:type="spellStart"/>
-      <w:r>
-        <w:rPr>
-          <w:lang w:val="en-GB"/>
-        </w:rPr>
-        <w:t>Esempi</w:t>
-      </w:r>
-      <w:proofErr w:type="spellEnd"/>
-      <w:r>
-        <w:rPr>
-          <w:lang w:val="en-GB"/>
-        </w:rPr>
-        <w:t>:</w:t>
+      <w:r>
+        <w:rPr>
+          <w:lang w:val="en-GB"/>
+        </w:rPr>
+        <w:t>Esempi:</w:t>
       </w:r>
     </w:p>
     <w:p>
@@ -1721,42 +1289,12 @@
           <w:lang w:val="en-GB"/>
         </w:rPr>
       </w:pPr>
-      <w:proofErr w:type="spellStart"/>
-      <w:r>
-        <w:rPr>
-          <w:lang w:val="en-GB"/>
-        </w:rPr>
-        <w:t>posa</w:t>
-      </w:r>
-      <w:proofErr w:type="spellEnd"/>
-      <w:r>
-        <w:rPr>
-          <w:lang w:val="en-GB"/>
-        </w:rPr>
-        <w:t xml:space="preserve"> </w:t>
-      </w:r>
-      <w:proofErr w:type="spellStart"/>
-      <w:r>
-        <w:rPr>
-          <w:lang w:val="en-GB"/>
-        </w:rPr>
-        <w:t>cablaggio</w:t>
-      </w:r>
-      <w:proofErr w:type="spellEnd"/>
-      <w:r>
-        <w:rPr>
-          <w:lang w:val="en-GB"/>
-        </w:rPr>
-        <w:t xml:space="preserve"> </w:t>
-      </w:r>
-      <w:proofErr w:type="spellStart"/>
-      <w:r>
-        <w:rPr>
-          <w:lang w:val="en-GB"/>
-        </w:rPr>
-        <w:t>strutturato</w:t>
-      </w:r>
-      <w:proofErr w:type="spellEnd"/>
+      <w:r>
+        <w:rPr>
+          <w:lang w:val="en-GB"/>
+        </w:rPr>
+        <w:t>posa cablaggio strutturato</w:t>
+      </w:r>
     </w:p>
     <w:p>
       <w:pPr>
@@ -1768,19 +1306,11 @@
           <w:lang w:val="en-GB"/>
         </w:rPr>
       </w:pPr>
-      <w:proofErr w:type="spellStart"/>
-      <w:r>
-        <w:rPr>
-          <w:lang w:val="en-GB"/>
-        </w:rPr>
-        <w:t>configurazione</w:t>
-      </w:r>
-      <w:proofErr w:type="spellEnd"/>
-      <w:r>
-        <w:rPr>
-          <w:lang w:val="en-GB"/>
-        </w:rPr>
-        <w:t xml:space="preserve"> switch e VLAN</w:t>
+      <w:r>
+        <w:rPr>
+          <w:lang w:val="en-GB"/>
+        </w:rPr>
+        <w:t>configurazione switch e VLAN</w:t>
       </w:r>
     </w:p>
     <w:p>
@@ -1793,19 +1323,11 @@
           <w:lang w:val="en-GB"/>
         </w:rPr>
       </w:pPr>
-      <w:proofErr w:type="spellStart"/>
-      <w:r>
-        <w:rPr>
-          <w:lang w:val="en-GB"/>
-        </w:rPr>
-        <w:t>installazione</w:t>
-      </w:r>
-      <w:proofErr w:type="spellEnd"/>
-      <w:r>
-        <w:rPr>
-          <w:lang w:val="en-GB"/>
-        </w:rPr>
-        <w:t xml:space="preserve"> firewall</w:t>
+      <w:r>
+        <w:rPr>
+          <w:lang w:val="en-GB"/>
+        </w:rPr>
+        <w:t>installazione firewall</w:t>
       </w:r>
     </w:p>
     <w:p>
@@ -1818,19 +1340,11 @@
           <w:lang w:val="en-GB"/>
         </w:rPr>
       </w:pPr>
-      <w:proofErr w:type="spellStart"/>
-      <w:r>
-        <w:rPr>
-          <w:lang w:val="en-GB"/>
-        </w:rPr>
-        <w:t>configurazione</w:t>
-      </w:r>
-      <w:proofErr w:type="spellEnd"/>
-      <w:r>
-        <w:rPr>
-          <w:lang w:val="en-GB"/>
-        </w:rPr>
-        <w:t xml:space="preserve"> DMZ</w:t>
+      <w:r>
+        <w:rPr>
+          <w:lang w:val="en-GB"/>
+        </w:rPr>
+        <w:t>configurazione DMZ</w:t>
       </w:r>
     </w:p>
     <w:p>
@@ -1843,19 +1357,11 @@
           <w:lang w:val="en-GB"/>
         </w:rPr>
       </w:pPr>
-      <w:proofErr w:type="spellStart"/>
-      <w:r>
-        <w:rPr>
-          <w:lang w:val="en-GB"/>
-        </w:rPr>
-        <w:t>integrazione</w:t>
-      </w:r>
-      <w:proofErr w:type="spellEnd"/>
-      <w:r>
-        <w:rPr>
-          <w:lang w:val="en-GB"/>
-        </w:rPr>
-        <w:t xml:space="preserve"> IDS/IPS</w:t>
+      <w:r>
+        <w:rPr>
+          <w:lang w:val="en-GB"/>
+        </w:rPr>
+        <w:t>integrazione IDS/IPS</w:t>
       </w:r>
     </w:p>
     <w:p>
@@ -2050,33 +1556,17 @@
         </w:rPr>
         <w:t xml:space="preserve">Qui </w:t>
       </w:r>
-      <w:proofErr w:type="spellStart"/>
       <w:r>
         <w:rPr>
           <w:lang w:val="en-GB"/>
         </w:rPr>
         <w:t>dobbiamo</w:t>
       </w:r>
-      <w:proofErr w:type="spellEnd"/>
-      <w:r>
-        <w:rPr>
-          <w:lang w:val="en-GB"/>
-        </w:rPr>
-        <w:t xml:space="preserve"> </w:t>
-      </w:r>
-      <w:proofErr w:type="spellStart"/>
-      <w:r>
-        <w:rPr>
-          <w:lang w:val="en-GB"/>
-        </w:rPr>
-        <w:t>citare</w:t>
-      </w:r>
-      <w:proofErr w:type="spellEnd"/>
-      <w:r>
-        <w:rPr>
-          <w:lang w:val="en-GB"/>
-        </w:rPr>
-        <w:t>:</w:t>
+      <w:r>
+        <w:rPr>
+          <w:lang w:val="en-GB"/>
+        </w:rPr>
+        <w:t xml:space="preserve"> citare:</w:t>
       </w:r>
     </w:p>
     <w:p>
@@ -2089,33 +1579,11 @@
           <w:lang w:val="en-GB"/>
         </w:rPr>
       </w:pPr>
-      <w:proofErr w:type="spellStart"/>
-      <w:r>
-        <w:rPr>
-          <w:lang w:val="en-GB"/>
-        </w:rPr>
-        <w:t>configurazione</w:t>
-      </w:r>
-      <w:proofErr w:type="spellEnd"/>
-      <w:r>
-        <w:rPr>
-          <w:lang w:val="en-GB"/>
-        </w:rPr>
-        <w:t xml:space="preserve"> </w:t>
-      </w:r>
-      <w:proofErr w:type="spellStart"/>
-      <w:r>
-        <w:rPr>
-          <w:lang w:val="en-GB"/>
-        </w:rPr>
-        <w:t>regole</w:t>
-      </w:r>
-      <w:proofErr w:type="spellEnd"/>
-      <w:r>
-        <w:rPr>
-          <w:lang w:val="en-GB"/>
-        </w:rPr>
-        <w:t xml:space="preserve"> firewall</w:t>
+      <w:r>
+        <w:rPr>
+          <w:lang w:val="en-GB"/>
+        </w:rPr>
+        <w:t>configurazione regole firewall</w:t>
       </w:r>
     </w:p>
     <w:p>
@@ -2132,16 +1600,8 @@
         <w:rPr>
           <w:lang w:val="en-GB"/>
         </w:rPr>
-        <w:t xml:space="preserve">test di </w:t>
-      </w:r>
-      <w:proofErr w:type="spellStart"/>
-      <w:r>
-        <w:rPr>
-          <w:lang w:val="en-GB"/>
-        </w:rPr>
-        <w:t>sicurezza</w:t>
-      </w:r>
-      <w:proofErr w:type="spellEnd"/>
+        <w:t>test di sicurezza</w:t>
+      </w:r>
     </w:p>
     <w:p>
       <w:pPr>
@@ -2153,19 +1613,11 @@
           <w:lang w:val="en-GB"/>
         </w:rPr>
       </w:pPr>
-      <w:proofErr w:type="spellStart"/>
-      <w:r>
-        <w:rPr>
-          <w:lang w:val="en-GB"/>
-        </w:rPr>
-        <w:t>verifica</w:t>
-      </w:r>
-      <w:proofErr w:type="spellEnd"/>
-      <w:r>
-        <w:rPr>
-          <w:lang w:val="en-GB"/>
-        </w:rPr>
-        <w:t xml:space="preserve"> accesso web server</w:t>
+      <w:r>
+        <w:rPr>
+          <w:lang w:val="en-GB"/>
+        </w:rPr>
+        <w:t>verifica accesso web server</w:t>
       </w:r>
     </w:p>
     <w:p>
@@ -2178,28 +1630,12 @@
           <w:lang w:val="en-GB"/>
         </w:rPr>
       </w:pPr>
-      <w:proofErr w:type="spellStart"/>
-      <w:r>
-        <w:rPr>
-          <w:lang w:val="en-GB"/>
-        </w:rPr>
-        <w:t>scansioni</w:t>
-      </w:r>
-      <w:proofErr w:type="spellEnd"/>
-      <w:r>
-        <w:rPr>
-          <w:lang w:val="en-GB"/>
-        </w:rPr>
-        <w:t xml:space="preserve"> </w:t>
-      </w:r>
-      <w:proofErr w:type="spellStart"/>
-      <w:r>
-        <w:rPr>
-          <w:lang w:val="en-GB"/>
-        </w:rPr>
-        <w:t>porte</w:t>
-      </w:r>
-      <w:proofErr w:type="spellEnd"/>
+      <w:r>
+        <w:rPr>
+          <w:lang w:val="en-GB"/>
+        </w:rPr>
+        <w:t>scansioni porte</w:t>
+      </w:r>
     </w:p>
     <w:p>
       <w:pPr>
@@ -2551,21 +1987,12 @@
           <w:lang w:val="en-GB"/>
         </w:rPr>
       </w:pPr>
-      <w:proofErr w:type="spellStart"/>
       <w:r>
         <w:rPr>
           <w:sz w:val="27"/>
           <w:lang w:val="en-GB"/>
         </w:rPr>
-        <w:t>Totale</w:t>
-      </w:r>
-      <w:proofErr w:type="spellEnd"/>
-      <w:r>
-        <w:rPr>
-          <w:sz w:val="27"/>
-          <w:lang w:val="en-GB"/>
-        </w:rPr>
-        <w:t xml:space="preserve"> hardware</w:t>
+        <w:t>Totale hardware</w:t>
       </w:r>
     </w:p>
     <w:p>
@@ -2581,31 +2008,20 @@
           <w:lang w:val="en-GB"/>
         </w:rPr>
       </w:pPr>
-      <w:proofErr w:type="spellStart"/>
       <w:r>
         <w:rPr>
           <w:sz w:val="27"/>
           <w:lang w:val="en-GB"/>
         </w:rPr>
-        <w:t>Totale</w:t>
-      </w:r>
-      <w:proofErr w:type="spellEnd"/>
+        <w:t xml:space="preserve">Totale </w:t>
+      </w:r>
       <w:r>
         <w:rPr>
           <w:sz w:val="27"/>
           <w:lang w:val="en-GB"/>
         </w:rPr>
-        <w:t xml:space="preserve"> </w:t>
-      </w:r>
-      <w:proofErr w:type="spellStart"/>
-      <w:r>
-        <w:rPr>
-          <w:sz w:val="27"/>
-          <w:lang w:val="en-GB"/>
-        </w:rPr>
-        <w:t>servizi</w:t>
-      </w:r>
-      <w:proofErr w:type="spellEnd"/>
+        <w:t>onorario</w:t>
+      </w:r>
     </w:p>
     <w:p>
       <w:pPr>
@@ -2620,31 +2036,13 @@
           <w:lang w:val="en-GB"/>
         </w:rPr>
       </w:pPr>
-      <w:proofErr w:type="spellStart"/>
       <w:r>
         <w:rPr>
           <w:sz w:val="27"/>
           <w:lang w:val="en-GB"/>
         </w:rPr>
-        <w:t>Totale</w:t>
-      </w:r>
-      <w:proofErr w:type="spellEnd"/>
-      <w:r>
-        <w:rPr>
-          <w:sz w:val="27"/>
-          <w:lang w:val="en-GB"/>
-        </w:rPr>
-        <w:t xml:space="preserve"> </w:t>
-      </w:r>
-      <w:proofErr w:type="spellStart"/>
-      <w:r>
-        <w:rPr>
-          <w:sz w:val="27"/>
-          <w:lang w:val="en-GB"/>
-        </w:rPr>
-        <w:t>complessivo</w:t>
-      </w:r>
-      <w:proofErr w:type="spellEnd"/>
+        <w:t>Totale complessivo</w:t>
+      </w:r>
     </w:p>
     <w:p>
       <w:pPr>
@@ -2660,39 +2058,7 @@
           <w:sz w:val="27"/>
           <w:lang w:val="en-GB"/>
         </w:rPr>
-        <w:t xml:space="preserve">Niente </w:t>
-      </w:r>
-      <w:proofErr w:type="spellStart"/>
-      <w:r>
-        <w:rPr>
-          <w:sz w:val="27"/>
-          <w:lang w:val="en-GB"/>
-        </w:rPr>
-        <w:t>giustificazioni</w:t>
-      </w:r>
-      <w:proofErr w:type="spellEnd"/>
-      <w:r>
-        <w:rPr>
-          <w:sz w:val="27"/>
-          <w:lang w:val="en-GB"/>
-        </w:rPr>
-        <w:t xml:space="preserve"> </w:t>
-      </w:r>
-      <w:proofErr w:type="spellStart"/>
-      <w:r>
-        <w:rPr>
-          <w:sz w:val="27"/>
-          <w:lang w:val="en-GB"/>
-        </w:rPr>
-        <w:t>lunghe</w:t>
-      </w:r>
-      <w:proofErr w:type="spellEnd"/>
-      <w:r>
-        <w:rPr>
-          <w:sz w:val="27"/>
-          <w:lang w:val="en-GB"/>
-        </w:rPr>
-        <w:t>.</w:t>
+        <w:t>Niente giustificazioni lunghe.</w:t>
       </w:r>
     </w:p>
     <w:p>
@@ -3059,7 +2425,7 @@
         <v:path o:extrusionok="f" gradientshapeok="t" o:connecttype="rect"/>
         <o:lock v:ext="edit" aspectratio="t"/>
       </v:shapetype>
-      <v:shape id="_x0000_i1025" type="#_x0000_t75" style="width:11.35pt;height:11.35pt" o:bullet="t">
+      <v:shape id="_x0000_i1025" type="#_x0000_t75" style="width:11.4pt;height:11.4pt" o:bullet="t">
         <v:imagedata r:id="rId1" o:title="BD14866_"/>
       </v:shape>
     </w:pict>
@@ -9087,6 +8453,7 @@
   <w:style w:type="character" w:default="1" w:styleId="DefaultParagraphFont">
     <w:name w:val="Default Paragraph Font"/>
     <w:uiPriority w:val="1"/>
+    <w:semiHidden/>
     <w:unhideWhenUsed/>
   </w:style>
   <w:style w:type="table" w:default="1" w:styleId="TableNormal">

</xml_diff>